<commit_message>
Zaktualizowany plik excel - zadania i wykres Gantta
</commit_message>
<xml_diff>
--- a/dokumentacja.docx
+++ b/dokumentacja.docx
@@ -37,7 +37,7 @@
                     </pic:cNvPicPr>
                   </pic:nvPicPr>
                   <pic:blipFill>
-                    <a:blip r:embed="rId5">
+                    <a:blip r:embed="rId9">
                       <a:extLst>
                         <a:ext uri="{28A0092B-C50C-407E-A947-70E740481C1C}">
                           <a14:useLocalDpi xmlns:a14="http://schemas.microsoft.com/office/drawing/2010/main" val="0"/>
@@ -334,82 +334,587 @@
         <w:t>r.</w:t>
       </w:r>
     </w:p>
-    <w:p/>
-    <w:p>
-      <w:pPr>
-        <w:pStyle w:val="Bezodstpw"/>
-      </w:pPr>
-      <w:r>
+    <w:p>
+      <w:pPr>
+        <w:pStyle w:val="Tytu"/>
+      </w:pPr>
+      <w:r>
+        <w:lastRenderedPageBreak/>
+        <w:t>Spis treści</w:t>
+      </w:r>
+    </w:p>
+    <w:p>
+      <w:pPr>
+        <w:pStyle w:val="Spistreci1"/>
+        <w:tabs>
+          <w:tab w:val="right" w:leader="underscore" w:pos="9062"/>
+        </w:tabs>
+        <w:rPr>
+          <w:rFonts w:eastAsiaTheme="minorEastAsia" w:cstheme="minorBidi"/>
+          <w:b w:val="0"/>
+          <w:bCs w:val="0"/>
+          <w:i w:val="0"/>
+          <w:iCs w:val="0"/>
+          <w:noProof/>
+          <w:sz w:val="22"/>
+          <w:szCs w:val="22"/>
+          <w:lang w:eastAsia="pl-PL"/>
+        </w:rPr>
+      </w:pPr>
+      <w:r>
+        <w:fldChar w:fldCharType="begin"/>
+      </w:r>
+      <w:r>
+        <w:instrText xml:space="preserve"> TOC \o "1-3" \h \z \u </w:instrText>
+      </w:r>
+      <w:r>
+        <w:fldChar w:fldCharType="separate"/>
+      </w:r>
+      <w:hyperlink w:anchor="_Toc479683464" w:history="1">
+        <w:r>
+          <w:rPr>
+            <w:rStyle w:val="Hipercze"/>
+            <w:noProof/>
+          </w:rPr>
+          <w:t>Wstęp</w:t>
+        </w:r>
+        <w:r>
+          <w:rPr>
+            <w:noProof/>
+            <w:webHidden/>
+          </w:rPr>
+          <w:tab/>
+        </w:r>
+        <w:r>
+          <w:rPr>
+            <w:noProof/>
+            <w:webHidden/>
+          </w:rPr>
+          <w:fldChar w:fldCharType="begin"/>
+        </w:r>
+        <w:r>
+          <w:rPr>
+            <w:noProof/>
+            <w:webHidden/>
+          </w:rPr>
+          <w:instrText xml:space="preserve"> PAGEREF _Toc479683464 \h </w:instrText>
+        </w:r>
+        <w:r>
+          <w:rPr>
+            <w:noProof/>
+            <w:webHidden/>
+          </w:rPr>
+        </w:r>
+        <w:r>
+          <w:rPr>
+            <w:noProof/>
+            <w:webHidden/>
+          </w:rPr>
+          <w:fldChar w:fldCharType="separate"/>
+        </w:r>
+        <w:r>
+          <w:rPr>
+            <w:noProof/>
+            <w:webHidden/>
+          </w:rPr>
+          <w:t>3</w:t>
+        </w:r>
+        <w:r>
+          <w:rPr>
+            <w:noProof/>
+            <w:webHidden/>
+          </w:rPr>
+          <w:fldChar w:fldCharType="end"/>
+        </w:r>
+      </w:hyperlink>
+    </w:p>
+    <w:p>
+      <w:pPr>
+        <w:pStyle w:val="Spistreci1"/>
+        <w:tabs>
+          <w:tab w:val="right" w:leader="underscore" w:pos="9062"/>
+        </w:tabs>
+        <w:rPr>
+          <w:rFonts w:eastAsiaTheme="minorEastAsia" w:cstheme="minorBidi"/>
+          <w:b w:val="0"/>
+          <w:bCs w:val="0"/>
+          <w:i w:val="0"/>
+          <w:iCs w:val="0"/>
+          <w:noProof/>
+          <w:sz w:val="22"/>
+          <w:szCs w:val="22"/>
+          <w:lang w:eastAsia="pl-PL"/>
+        </w:rPr>
+      </w:pPr>
+      <w:hyperlink w:anchor="_Toc479683465" w:history="1">
+        <w:r>
+          <w:rPr>
+            <w:rStyle w:val="Hipercze"/>
+            <w:noProof/>
+          </w:rPr>
+          <w:t>Założenia projektowe</w:t>
+        </w:r>
+        <w:r>
+          <w:rPr>
+            <w:noProof/>
+            <w:webHidden/>
+          </w:rPr>
+          <w:tab/>
+        </w:r>
+        <w:r>
+          <w:rPr>
+            <w:noProof/>
+            <w:webHidden/>
+          </w:rPr>
+          <w:fldChar w:fldCharType="begin"/>
+        </w:r>
+        <w:r>
+          <w:rPr>
+            <w:noProof/>
+            <w:webHidden/>
+          </w:rPr>
+          <w:instrText xml:space="preserve"> PAGEREF _Toc479683465 \h </w:instrText>
+        </w:r>
+        <w:r>
+          <w:rPr>
+            <w:noProof/>
+            <w:webHidden/>
+          </w:rPr>
+        </w:r>
+        <w:r>
+          <w:rPr>
+            <w:noProof/>
+            <w:webHidden/>
+          </w:rPr>
+          <w:fldChar w:fldCharType="separate"/>
+        </w:r>
+        <w:r>
+          <w:rPr>
+            <w:noProof/>
+            <w:webHidden/>
+          </w:rPr>
+          <w:t>3</w:t>
+        </w:r>
+        <w:r>
+          <w:rPr>
+            <w:noProof/>
+            <w:webHidden/>
+          </w:rPr>
+          <w:fldChar w:fldCharType="end"/>
+        </w:r>
+      </w:hyperlink>
+    </w:p>
+    <w:p>
+      <w:pPr>
+        <w:pStyle w:val="Bezodstpw"/>
+      </w:pPr>
+      <w:r>
+        <w:fldChar w:fldCharType="end"/>
+      </w:r>
+    </w:p>
+    <w:p>
+      <w:r>
+        <w:br w:type="page"/>
+      </w:r>
+    </w:p>
+    <w:p>
+      <w:pPr>
+        <w:pStyle w:val="Nagwek1"/>
+      </w:pPr>
+      <w:bookmarkStart w:id="0" w:name="_Toc479683464"/>
+      <w:r>
+        <w:lastRenderedPageBreak/>
         <w:t>Wstęp</w:t>
       </w:r>
-    </w:p>
-    <w:p>
-      <w:pPr>
-        <w:pStyle w:val="Bezodstpw"/>
-      </w:pPr>
-      <w:r>
+      <w:bookmarkEnd w:id="0"/>
+    </w:p>
+    <w:p>
+      <w:pPr>
+        <w:pStyle w:val="Bezodstpw"/>
+        <w:ind w:firstLine="708"/>
+        <w:jc w:val="both"/>
+        <w:rPr>
+          <w:sz w:val="24"/>
+        </w:rPr>
+      </w:pPr>
+      <w:r>
+        <w:rPr>
+          <w:sz w:val="24"/>
+        </w:rPr>
         <w:t>Celem projektu było utworzenie interaktywnego systemu d</w:t>
       </w:r>
       <w:r>
-        <w:t xml:space="preserve">o nauki pisania na klawiaturze. Postanowiono napisać grę w silniku graficznym </w:t>
+        <w:rPr>
+          <w:sz w:val="24"/>
+        </w:rPr>
+        <w:t>o nauki pisania na klawiaturze.</w:t>
+      </w:r>
+      <w:r>
+        <w:rPr>
+          <w:sz w:val="24"/>
+        </w:rPr>
+        <w:t xml:space="preserve"> Utworzony system powinien</w:t>
+      </w:r>
+      <w:r>
+        <w:rPr>
+          <w:sz w:val="24"/>
+        </w:rPr>
+        <w:t xml:space="preserve"> być intuicyjny oraz umożliwić użytkownikowi prosty i przyjemny sposób nauki.</w:t>
+      </w:r>
+      <w:r>
+        <w:rPr>
+          <w:sz w:val="24"/>
+        </w:rPr>
+        <w:t xml:space="preserve"> Postanowiono napisać grę w silniku graficznym </w:t>
       </w:r>
       <w:proofErr w:type="spellStart"/>
       <w:r>
+        <w:rPr>
+          <w:sz w:val="24"/>
+        </w:rPr>
         <w:t>Unreal</w:t>
       </w:r>
       <w:proofErr w:type="spellEnd"/>
       <w:r>
+        <w:rPr>
+          <w:sz w:val="24"/>
+        </w:rPr>
         <w:t xml:space="preserve"> Engine 4 przy pomocy </w:t>
       </w:r>
       <w:proofErr w:type="spellStart"/>
       <w:r>
+        <w:rPr>
+          <w:sz w:val="24"/>
+        </w:rPr>
         <w:t>BluePrints</w:t>
       </w:r>
       <w:proofErr w:type="spellEnd"/>
       <w:r>
+        <w:rPr>
+          <w:sz w:val="24"/>
+        </w:rPr>
         <w:t xml:space="preserve">. </w:t>
       </w:r>
-    </w:p>
-    <w:p>
-      <w:pPr>
-        <w:pStyle w:val="Bezodstpw"/>
-      </w:pPr>
-    </w:p>
-    <w:p>
-      <w:pPr>
-        <w:pStyle w:val="Bezodstpw"/>
-      </w:pPr>
+      <w:bookmarkStart w:id="1" w:name="_GoBack"/>
+      <w:bookmarkEnd w:id="1"/>
+    </w:p>
+    <w:p>
+      <w:pPr>
+        <w:pStyle w:val="Nagwek1"/>
+      </w:pPr>
+      <w:bookmarkStart w:id="2" w:name="_Toc479683465"/>
       <w:r>
         <w:t>Założenia projektowe</w:t>
       </w:r>
-    </w:p>
-    <w:p>
-      <w:pPr>
-        <w:pStyle w:val="Bezodstpw"/>
-      </w:pPr>
-      <w:r>
-        <w:t xml:space="preserve">Głównym założeniem projektu jest utworzenie takiego systemu, aby był on odpowiedni zarówno dla osób, które już potrafią pisać na klawiaturze, </w:t>
-      </w:r>
-      <w:r>
+      <w:bookmarkEnd w:id="2"/>
+    </w:p>
+    <w:p>
+      <w:pPr>
+        <w:pStyle w:val="Bezodstpw"/>
+        <w:ind w:firstLine="708"/>
+        <w:jc w:val="both"/>
+        <w:rPr>
+          <w:sz w:val="24"/>
+        </w:rPr>
+      </w:pPr>
+      <w:r>
+        <w:rPr>
+          <w:sz w:val="24"/>
+        </w:rPr>
+        <w:t>Głównym założeniem projektu jest utworzenie takiego systemu, aby był on odpowiedni zarówno dla osób, które</w:t>
+      </w:r>
+      <w:r>
+        <w:rPr>
+          <w:sz w:val="24"/>
+        </w:rPr>
+        <w:t xml:space="preserve"> uczą się pisać na klawiaturze</w:t>
+      </w:r>
+      <w:r>
+        <w:rPr>
+          <w:sz w:val="24"/>
+        </w:rPr>
+        <w:t xml:space="preserve">, </w:t>
+      </w:r>
+      <w:r>
+        <w:rPr>
+          <w:sz w:val="24"/>
+        </w:rPr>
         <w:t>jak i</w:t>
       </w:r>
       <w:r>
-        <w:t xml:space="preserve"> dla takich, które dopiero się uczą. Wykorzystanie gry ma zachęcić jej użytkownika do dalszej nauki. Nauka ma się odbywać poprzez zabawę</w:t>
-      </w:r>
-      <w:r>
-        <w:t xml:space="preserve">. Kolejnym założeniem projektowym jest sposób wyświetlania elementów do nauki. Zdecydowano, że będą się pojawiać pojedyncze litery, które po naciśnięciu odpowiedniego klawisza mają zniknąć z pola widzenia użytkownika. Wyświetlanie liter zamiast słów jest lepszym rozwiązaniem dla osób, które dopiero rozpoczynają naukę pisania. </w:t>
-      </w:r>
-      <w:bookmarkStart w:id="0" w:name="_GoBack"/>
-      <w:bookmarkEnd w:id="0"/>
+        <w:rPr>
+          <w:sz w:val="24"/>
+        </w:rPr>
+        <w:t xml:space="preserve"> dla takich, które już to potrafią, ale chcą poćwiczyć szybkość pisania</w:t>
+      </w:r>
+      <w:r>
+        <w:rPr>
+          <w:sz w:val="24"/>
+        </w:rPr>
+        <w:t>. Wykorzystanie gry ma zachęcić jej użytkownika do dalszej nauki. Nauka ma się odbywać poprzez zabawę</w:t>
+      </w:r>
+      <w:r>
+        <w:rPr>
+          <w:sz w:val="24"/>
+        </w:rPr>
+        <w:t xml:space="preserve">. </w:t>
+      </w:r>
+    </w:p>
+    <w:p>
+      <w:pPr>
+        <w:pStyle w:val="Bezodstpw"/>
+        <w:ind w:firstLine="708"/>
+        <w:jc w:val="both"/>
+        <w:rPr>
+          <w:sz w:val="24"/>
+        </w:rPr>
+      </w:pPr>
+      <w:r>
+        <w:rPr>
+          <w:sz w:val="24"/>
+        </w:rPr>
+        <w:t>Kolejnym założeniem projektowym jest sposób wyświetlania elementów do nauki. Zdecydowano, że będą się pojawiać pojedyncze litery, które po naciśnięciu odpowiedniego klawisza mają zniknąć z pola</w:t>
+      </w:r>
+      <w:r>
+        <w:rPr>
+          <w:sz w:val="24"/>
+        </w:rPr>
+        <w:t xml:space="preserve"> widzenia użytkownika. Wyświetle</w:t>
+      </w:r>
+      <w:r>
+        <w:rPr>
+          <w:sz w:val="24"/>
+        </w:rPr>
+        <w:t xml:space="preserve">nie liter zamiast słów jest lepszym rozwiązaniem dla osób, które dopiero rozpoczynają naukę pisania. </w:t>
+      </w:r>
+    </w:p>
+    <w:p>
+      <w:pPr>
+        <w:pStyle w:val="Bezodstpw"/>
+        <w:ind w:firstLine="708"/>
+        <w:jc w:val="both"/>
+        <w:rPr>
+          <w:sz w:val="24"/>
+        </w:rPr>
+      </w:pPr>
+      <w:r>
+        <w:rPr>
+          <w:sz w:val="24"/>
+        </w:rPr>
+        <w:t>Gra powinna być rozwijana poprzez dodawanie nowych poziomów. Założenia są takie, że różnice pomiędzy poziomami będą w prędkości spadania liter, a także ilości</w:t>
+      </w:r>
+      <w:r>
+        <w:rPr>
+          <w:sz w:val="24"/>
+        </w:rPr>
+        <w:t xml:space="preserve"> oraz zakres</w:t>
+      </w:r>
+      <w:r>
+        <w:rPr>
+          <w:sz w:val="24"/>
+        </w:rPr>
+        <w:t xml:space="preserve"> liter. Przejścia pomiędzy poziomami powinny odbywać się płynnie w momencie, gdy różnicą jest tylko </w:t>
+      </w:r>
+      <w:r>
+        <w:rPr>
+          <w:sz w:val="24"/>
+        </w:rPr>
+        <w:t>szybkość</w:t>
+      </w:r>
+      <w:r>
+        <w:rPr>
+          <w:sz w:val="24"/>
+        </w:rPr>
+        <w:t xml:space="preserve"> opadania liter na ziemię. W przeciwnym wypadku powinna pojawić się grafika ukazująca prawidłowe ułożenie palców, tak aby nauka pisania na klawiaturze była efektywna. Przechodzenie do kolejnych poziomów powinno odbywać się po uzyskaniu odpowiedniej ilości dobrze klikniętych liter. W przypadku, gdy popełni się za dużo błędów trzeba będzie rozpocząć grę od poziomu 1. Takie ograniczenie ma na celu pewnego rodzaju zmuszenie użytkownika do ćwiczenia poziomów, które dobrze mu wychodzą, tak aby nabyta umiejętność stawała się coraz to lepsza. </w:t>
+      </w:r>
     </w:p>
     <w:sectPr>
+      <w:footerReference w:type="default" r:id="rId10"/>
       <w:pgSz w:w="11906" w:h="16838"/>
       <w:pgMar w:top="1417" w:right="1417" w:bottom="1417" w:left="1417" w:header="708" w:footer="708" w:gutter="0"/>
       <w:cols w:space="708"/>
+      <w:titlePg/>
       <w:docGrid w:linePitch="360"/>
     </w:sectPr>
   </w:body>
 </w:document>
+</file>
+
+<file path=word/endnotes.xml><?xml version="1.0" encoding="utf-8"?>
+<w:endnotes xmlns:wpc="http://schemas.microsoft.com/office/word/2010/wordprocessingCanvas" xmlns:mc="http://schemas.openxmlformats.org/markup-compatibility/2006" xmlns:o="urn:schemas-microsoft-com:office:office" xmlns:r="http://schemas.openxmlformats.org/officeDocument/2006/relationships" xmlns:m="http://schemas.openxmlformats.org/officeDocument/2006/math" xmlns:v="urn:schemas-microsoft-com:vml" xmlns:wp14="http://schemas.microsoft.com/office/word/2010/wordprocessingDrawing" xmlns:wp="http://schemas.openxmlformats.org/drawingml/2006/wordprocessingDrawing" xmlns:w10="urn:schemas-microsoft-com:office:word" xmlns:w="http://schemas.openxmlformats.org/wordprocessingml/2006/main" xmlns:w14="http://schemas.microsoft.com/office/word/2010/wordml" xmlns:wpg="http://schemas.microsoft.com/office/word/2010/wordprocessingGroup" xmlns:wpi="http://schemas.microsoft.com/office/word/2010/wordprocessingInk" xmlns:wne="http://schemas.microsoft.com/office/word/2006/wordml" xmlns:wps="http://schemas.microsoft.com/office/word/2010/wordprocessingShape" mc:Ignorable="w14 wp14">
+  <w:endnote w:type="separator" w:id="-1">
+    <w:p>
+      <w:pPr>
+        <w:spacing w:after="0" w:line="240" w:lineRule="auto"/>
+      </w:pPr>
+      <w:r>
+        <w:separator/>
+      </w:r>
+    </w:p>
+  </w:endnote>
+  <w:endnote w:type="continuationSeparator" w:id="0">
+    <w:p>
+      <w:pPr>
+        <w:spacing w:after="0" w:line="240" w:lineRule="auto"/>
+      </w:pPr>
+      <w:r>
+        <w:continuationSeparator/>
+      </w:r>
+    </w:p>
+  </w:endnote>
+</w:endnotes>
+</file>
+
+<file path=word/footer1.xml><?xml version="1.0" encoding="utf-8"?>
+<w:ftr xmlns:wpc="http://schemas.microsoft.com/office/word/2010/wordprocessingCanvas" xmlns:mc="http://schemas.openxmlformats.org/markup-compatibility/2006" xmlns:o="urn:schemas-microsoft-com:office:office" xmlns:r="http://schemas.openxmlformats.org/officeDocument/2006/relationships" xmlns:m="http://schemas.openxmlformats.org/officeDocument/2006/math" xmlns:v="urn:schemas-microsoft-com:vml" xmlns:wp14="http://schemas.microsoft.com/office/word/2010/wordprocessingDrawing" xmlns:wp="http://schemas.openxmlformats.org/drawingml/2006/wordprocessingDrawing" xmlns:w10="urn:schemas-microsoft-com:office:word" xmlns:w="http://schemas.openxmlformats.org/wordprocessingml/2006/main" xmlns:w14="http://schemas.microsoft.com/office/word/2010/wordml" xmlns:wpg="http://schemas.microsoft.com/office/word/2010/wordprocessingGroup" xmlns:wpi="http://schemas.microsoft.com/office/word/2010/wordprocessingInk" xmlns:wne="http://schemas.microsoft.com/office/word/2006/wordml" xmlns:wps="http://schemas.microsoft.com/office/word/2010/wordprocessingShape" mc:Ignorable="w14 wp14">
+  <w:sdt>
+    <w:sdtPr>
+      <w:id w:val="-914631277"/>
+      <w:docPartObj>
+        <w:docPartGallery w:val="Page Numbers (Bottom of Page)"/>
+        <w:docPartUnique/>
+      </w:docPartObj>
+    </w:sdtPr>
+    <w:sdtContent>
+      <w:p>
+        <w:pPr>
+          <w:pStyle w:val="Stopka"/>
+          <w:jc w:val="center"/>
+        </w:pPr>
+        <w:r>
+          <w:rPr>
+            <w:noProof/>
+          </w:rPr>
+          <mc:AlternateContent>
+            <mc:Choice Requires="wps">
+              <w:drawing>
+                <wp:inline distT="0" distB="0" distL="0" distR="0" wp14:anchorId="51AB0D3E" wp14:editId="2A27D400">
+                  <wp:extent cx="5467350" cy="45085"/>
+                  <wp:effectExtent l="9525" t="9525" r="0" b="2540"/>
+                  <wp:docPr id="648" name="Autokształt 1" descr="Jasny poziomy"/>
+                  <wp:cNvGraphicFramePr>
+                    <a:graphicFrameLocks xmlns:a="http://schemas.openxmlformats.org/drawingml/2006/main"/>
+                  </wp:cNvGraphicFramePr>
+                  <a:graphic xmlns:a="http://schemas.openxmlformats.org/drawingml/2006/main">
+                    <a:graphicData uri="http://schemas.microsoft.com/office/word/2010/wordprocessingShape">
+                      <wps:wsp>
+                        <wps:cNvSpPr>
+                          <a:spLocks noChangeArrowheads="1"/>
+                        </wps:cNvSpPr>
+                        <wps:spPr bwMode="auto">
+                          <a:xfrm flipV="1">
+                            <a:off x="0" y="0"/>
+                            <a:ext cx="5934075" cy="45085"/>
+                          </a:xfrm>
+                          <a:prstGeom prst="flowChartDecision">
+                            <a:avLst/>
+                          </a:prstGeom>
+                          <a:pattFill prst="ltHorz">
+                            <a:fgClr>
+                              <a:srgbClr val="000000"/>
+                            </a:fgClr>
+                            <a:bgClr>
+                              <a:srgbClr val="FFFFFF"/>
+                            </a:bgClr>
+                          </a:pattFill>
+                          <a:extLst>
+                            <a:ext uri="{91240B29-F687-4F45-9708-019B960494DF}">
+                              <a14:hiddenLine xmlns:a14="http://schemas.microsoft.com/office/drawing/2010/main" w="9525">
+                                <a:solidFill>
+                                  <a:srgbClr val="000000"/>
+                                </a:solidFill>
+                                <a:miter lim="800000"/>
+                                <a:headEnd/>
+                                <a:tailEnd/>
+                              </a14:hiddenLine>
+                            </a:ext>
+                          </a:extLst>
+                        </wps:spPr>
+                        <wps:bodyPr rot="0" vert="horz" wrap="square" lIns="91440" tIns="45720" rIns="91440" bIns="45720" anchor="t" anchorCtr="0" upright="1">
+                          <a:noAutofit/>
+                        </wps:bodyPr>
+                      </wps:wsp>
+                    </a:graphicData>
+                  </a:graphic>
+                </wp:inline>
+              </w:drawing>
+            </mc:Choice>
+            <mc:Fallback>
+              <w:pict>
+                <v:shapetype id="_x0000_t110" coordsize="21600,21600" o:spt="110" path="m10800,l,10800,10800,21600,21600,10800xe">
+                  <v:stroke joinstyle="miter"/>
+                  <v:path gradientshapeok="t" o:connecttype="rect" textboxrect="5400,5400,16200,16200"/>
+                </v:shapetype>
+                <v:shape id="Autokształt 1" o:spid="_x0000_s1026" type="#_x0000_t110" alt="Jasny poziomy" style="width:430.5pt;height:3.55pt;flip:y;visibility:visible;mso-wrap-style:square;mso-left-percent:-10001;mso-top-percent:-10001;mso-position-horizontal:absolute;mso-position-horizontal-relative:char;mso-position-vertical:absolute;mso-position-vertical-relative:line;mso-left-percent:-10001;mso-top-percent:-10001;v-text-anchor:top" o:gfxdata="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" fillcolor="black" stroked="f">
+                  <v:fill r:id="rId1" o:title="" type="pattern"/>
+                  <w10:anchorlock/>
+                </v:shape>
+              </w:pict>
+            </mc:Fallback>
+          </mc:AlternateContent>
+        </w:r>
+      </w:p>
+      <w:p>
+        <w:pPr>
+          <w:pStyle w:val="Stopka"/>
+          <w:jc w:val="center"/>
+        </w:pPr>
+        <w:r>
+          <w:fldChar w:fldCharType="begin"/>
+        </w:r>
+        <w:r>
+          <w:instrText>PAGE    \* MERGEFORMAT</w:instrText>
+        </w:r>
+        <w:r>
+          <w:fldChar w:fldCharType="separate"/>
+        </w:r>
+        <w:r>
+          <w:rPr>
+            <w:noProof/>
+          </w:rPr>
+          <w:t>3</w:t>
+        </w:r>
+        <w:r>
+          <w:fldChar w:fldCharType="end"/>
+        </w:r>
+      </w:p>
+    </w:sdtContent>
+  </w:sdt>
+  <w:p>
+    <w:pPr>
+      <w:pStyle w:val="Stopka"/>
+    </w:pPr>
+  </w:p>
+</w:ftr>
+</file>
+
+<file path=word/footnotes.xml><?xml version="1.0" encoding="utf-8"?>
+<w:footnotes xmlns:wpc="http://schemas.microsoft.com/office/word/2010/wordprocessingCanvas" xmlns:mc="http://schemas.openxmlformats.org/markup-compatibility/2006" xmlns:o="urn:schemas-microsoft-com:office:office" xmlns:r="http://schemas.openxmlformats.org/officeDocument/2006/relationships" xmlns:m="http://schemas.openxmlformats.org/officeDocument/2006/math" xmlns:v="urn:schemas-microsoft-com:vml" xmlns:wp14="http://schemas.microsoft.com/office/word/2010/wordprocessingDrawing" xmlns:wp="http://schemas.openxmlformats.org/drawingml/2006/wordprocessingDrawing" xmlns:w10="urn:schemas-microsoft-com:office:word" xmlns:w="http://schemas.openxmlformats.org/wordprocessingml/2006/main" xmlns:w14="http://schemas.microsoft.com/office/word/2010/wordml" xmlns:wpg="http://schemas.microsoft.com/office/word/2010/wordprocessingGroup" xmlns:wpi="http://schemas.microsoft.com/office/word/2010/wordprocessingInk" xmlns:wne="http://schemas.microsoft.com/office/word/2006/wordml" xmlns:wps="http://schemas.microsoft.com/office/word/2010/wordprocessingShape" mc:Ignorable="w14 wp14">
+  <w:footnote w:type="separator" w:id="-1">
+    <w:p>
+      <w:pPr>
+        <w:spacing w:after="0" w:line="240" w:lineRule="auto"/>
+      </w:pPr>
+      <w:r>
+        <w:separator/>
+      </w:r>
+    </w:p>
+  </w:footnote>
+  <w:footnote w:type="continuationSeparator" w:id="0">
+    <w:p>
+      <w:pPr>
+        <w:spacing w:after="0" w:line="240" w:lineRule="auto"/>
+      </w:pPr>
+      <w:r>
+        <w:continuationSeparator/>
+      </w:r>
+    </w:p>
+  </w:footnote>
+</w:footnotes>
+</file>
+
+<file path=word/numbering.xml><?xml version="1.0" encoding="utf-8"?>
+<w:numbering xmlns:wpc="http://schemas.microsoft.com/office/word/2010/wordprocessingCanvas" xmlns:mc="http://schemas.openxmlformats.org/markup-compatibility/2006" xmlns:o="urn:schemas-microsoft-com:office:office" xmlns:r="http://schemas.openxmlformats.org/officeDocument/2006/relationships" xmlns:m="http://schemas.openxmlformats.org/officeDocument/2006/math" xmlns:v="urn:schemas-microsoft-com:vml" xmlns:wp14="http://schemas.microsoft.com/office/word/2010/wordprocessingDrawing" xmlns:wp="http://schemas.openxmlformats.org/drawingml/2006/wordprocessingDrawing" xmlns:w10="urn:schemas-microsoft-com:office:word" xmlns:w="http://schemas.openxmlformats.org/wordprocessingml/2006/main" xmlns:w14="http://schemas.microsoft.com/office/word/2010/wordml" xmlns:wpg="http://schemas.microsoft.com/office/word/2010/wordprocessingGroup" xmlns:wpi="http://schemas.microsoft.com/office/word/2010/wordprocessingInk" xmlns:wne="http://schemas.microsoft.com/office/word/2006/wordml" xmlns:wps="http://schemas.microsoft.com/office/word/2010/wordprocessingShape" mc:Ignorable="w14 wp14"/>
 </file>
 
 <file path=word/styles.xml><?xml version="1.0" encoding="utf-8"?>
@@ -573,6 +1078,53 @@
     <w:qFormat/>
     <w:rsid w:val="00D776D7"/>
   </w:style>
+  <w:style w:type="paragraph" w:styleId="Nagwek1">
+    <w:name w:val="heading 1"/>
+    <w:basedOn w:val="Normalny"/>
+    <w:next w:val="Normalny"/>
+    <w:link w:val="Nagwek1Znak"/>
+    <w:uiPriority w:val="9"/>
+    <w:qFormat/>
+    <w:rsid w:val="00675721"/>
+    <w:pPr>
+      <w:keepNext/>
+      <w:keepLines/>
+      <w:spacing w:before="480" w:after="0"/>
+      <w:outlineLvl w:val="0"/>
+    </w:pPr>
+    <w:rPr>
+      <w:rFonts w:asciiTheme="majorHAnsi" w:eastAsiaTheme="majorEastAsia" w:hAnsiTheme="majorHAnsi" w:cstheme="majorBidi"/>
+      <w:b/>
+      <w:bCs/>
+      <w:color w:val="365F91" w:themeColor="accent1" w:themeShade="BF"/>
+      <w:sz w:val="28"/>
+      <w:szCs w:val="28"/>
+    </w:rPr>
+  </w:style>
+  <w:style w:type="paragraph" w:styleId="Nagwek2">
+    <w:name w:val="heading 2"/>
+    <w:basedOn w:val="Normalny"/>
+    <w:next w:val="Normalny"/>
+    <w:link w:val="Nagwek2Znak"/>
+    <w:uiPriority w:val="9"/>
+    <w:unhideWhenUsed/>
+    <w:qFormat/>
+    <w:rsid w:val="00675721"/>
+    <w:pPr>
+      <w:keepNext/>
+      <w:keepLines/>
+      <w:spacing w:before="200" w:after="0"/>
+      <w:outlineLvl w:val="1"/>
+    </w:pPr>
+    <w:rPr>
+      <w:rFonts w:asciiTheme="majorHAnsi" w:eastAsiaTheme="majorEastAsia" w:hAnsiTheme="majorHAnsi" w:cstheme="majorBidi"/>
+      <w:b/>
+      <w:bCs/>
+      <w:color w:val="4F81BD" w:themeColor="accent1"/>
+      <w:sz w:val="26"/>
+      <w:szCs w:val="26"/>
+    </w:rPr>
+  </w:style>
   <w:style w:type="character" w:default="1" w:styleId="Domylnaczcionkaakapitu">
     <w:name w:val="Default Paragraph Font"/>
     <w:uiPriority w:val="1"/>
@@ -638,6 +1190,295 @@
       <w:sz w:val="16"/>
       <w:szCs w:val="16"/>
     </w:rPr>
+  </w:style>
+  <w:style w:type="character" w:customStyle="1" w:styleId="Nagwek1Znak">
+    <w:name w:val="Nagłówek 1 Znak"/>
+    <w:basedOn w:val="Domylnaczcionkaakapitu"/>
+    <w:link w:val="Nagwek1"/>
+    <w:uiPriority w:val="9"/>
+    <w:rsid w:val="00675721"/>
+    <w:rPr>
+      <w:rFonts w:asciiTheme="majorHAnsi" w:eastAsiaTheme="majorEastAsia" w:hAnsiTheme="majorHAnsi" w:cstheme="majorBidi"/>
+      <w:b/>
+      <w:bCs/>
+      <w:color w:val="365F91" w:themeColor="accent1" w:themeShade="BF"/>
+      <w:sz w:val="28"/>
+      <w:szCs w:val="28"/>
+    </w:rPr>
+  </w:style>
+  <w:style w:type="character" w:customStyle="1" w:styleId="Nagwek2Znak">
+    <w:name w:val="Nagłówek 2 Znak"/>
+    <w:basedOn w:val="Domylnaczcionkaakapitu"/>
+    <w:link w:val="Nagwek2"/>
+    <w:uiPriority w:val="9"/>
+    <w:rsid w:val="00675721"/>
+    <w:rPr>
+      <w:rFonts w:asciiTheme="majorHAnsi" w:eastAsiaTheme="majorEastAsia" w:hAnsiTheme="majorHAnsi" w:cstheme="majorBidi"/>
+      <w:b/>
+      <w:bCs/>
+      <w:color w:val="4F81BD" w:themeColor="accent1"/>
+      <w:sz w:val="26"/>
+      <w:szCs w:val="26"/>
+    </w:rPr>
+  </w:style>
+  <w:style w:type="paragraph" w:styleId="Spistreci1">
+    <w:name w:val="toc 1"/>
+    <w:basedOn w:val="Normalny"/>
+    <w:next w:val="Normalny"/>
+    <w:autoRedefine/>
+    <w:uiPriority w:val="39"/>
+    <w:unhideWhenUsed/>
+    <w:rsid w:val="00675721"/>
+    <w:pPr>
+      <w:spacing w:before="120" w:after="0"/>
+    </w:pPr>
+    <w:rPr>
+      <w:rFonts w:cstheme="minorHAnsi"/>
+      <w:b/>
+      <w:bCs/>
+      <w:i/>
+      <w:iCs/>
+      <w:sz w:val="24"/>
+      <w:szCs w:val="24"/>
+    </w:rPr>
+  </w:style>
+  <w:style w:type="paragraph" w:styleId="Spistreci2">
+    <w:name w:val="toc 2"/>
+    <w:basedOn w:val="Normalny"/>
+    <w:next w:val="Normalny"/>
+    <w:autoRedefine/>
+    <w:uiPriority w:val="39"/>
+    <w:unhideWhenUsed/>
+    <w:rsid w:val="00675721"/>
+    <w:pPr>
+      <w:spacing w:before="120" w:after="0"/>
+      <w:ind w:left="220"/>
+    </w:pPr>
+    <w:rPr>
+      <w:rFonts w:cstheme="minorHAnsi"/>
+      <w:b/>
+      <w:bCs/>
+    </w:rPr>
+  </w:style>
+  <w:style w:type="paragraph" w:styleId="Spistreci3">
+    <w:name w:val="toc 3"/>
+    <w:basedOn w:val="Normalny"/>
+    <w:next w:val="Normalny"/>
+    <w:autoRedefine/>
+    <w:uiPriority w:val="39"/>
+    <w:unhideWhenUsed/>
+    <w:rsid w:val="00675721"/>
+    <w:pPr>
+      <w:spacing w:after="0"/>
+      <w:ind w:left="440"/>
+    </w:pPr>
+    <w:rPr>
+      <w:rFonts w:cstheme="minorHAnsi"/>
+      <w:sz w:val="20"/>
+      <w:szCs w:val="20"/>
+    </w:rPr>
+  </w:style>
+  <w:style w:type="paragraph" w:styleId="Spistreci4">
+    <w:name w:val="toc 4"/>
+    <w:basedOn w:val="Normalny"/>
+    <w:next w:val="Normalny"/>
+    <w:autoRedefine/>
+    <w:uiPriority w:val="39"/>
+    <w:unhideWhenUsed/>
+    <w:rsid w:val="00675721"/>
+    <w:pPr>
+      <w:spacing w:after="0"/>
+      <w:ind w:left="660"/>
+    </w:pPr>
+    <w:rPr>
+      <w:rFonts w:cstheme="minorHAnsi"/>
+      <w:sz w:val="20"/>
+      <w:szCs w:val="20"/>
+    </w:rPr>
+  </w:style>
+  <w:style w:type="paragraph" w:styleId="Spistreci5">
+    <w:name w:val="toc 5"/>
+    <w:basedOn w:val="Normalny"/>
+    <w:next w:val="Normalny"/>
+    <w:autoRedefine/>
+    <w:uiPriority w:val="39"/>
+    <w:unhideWhenUsed/>
+    <w:rsid w:val="00675721"/>
+    <w:pPr>
+      <w:spacing w:after="0"/>
+      <w:ind w:left="880"/>
+    </w:pPr>
+    <w:rPr>
+      <w:rFonts w:cstheme="minorHAnsi"/>
+      <w:sz w:val="20"/>
+      <w:szCs w:val="20"/>
+    </w:rPr>
+  </w:style>
+  <w:style w:type="paragraph" w:styleId="Spistreci6">
+    <w:name w:val="toc 6"/>
+    <w:basedOn w:val="Normalny"/>
+    <w:next w:val="Normalny"/>
+    <w:autoRedefine/>
+    <w:uiPriority w:val="39"/>
+    <w:unhideWhenUsed/>
+    <w:rsid w:val="00675721"/>
+    <w:pPr>
+      <w:spacing w:after="0"/>
+      <w:ind w:left="1100"/>
+    </w:pPr>
+    <w:rPr>
+      <w:rFonts w:cstheme="minorHAnsi"/>
+      <w:sz w:val="20"/>
+      <w:szCs w:val="20"/>
+    </w:rPr>
+  </w:style>
+  <w:style w:type="paragraph" w:styleId="Spistreci7">
+    <w:name w:val="toc 7"/>
+    <w:basedOn w:val="Normalny"/>
+    <w:next w:val="Normalny"/>
+    <w:autoRedefine/>
+    <w:uiPriority w:val="39"/>
+    <w:unhideWhenUsed/>
+    <w:rsid w:val="00675721"/>
+    <w:pPr>
+      <w:spacing w:after="0"/>
+      <w:ind w:left="1320"/>
+    </w:pPr>
+    <w:rPr>
+      <w:rFonts w:cstheme="minorHAnsi"/>
+      <w:sz w:val="20"/>
+      <w:szCs w:val="20"/>
+    </w:rPr>
+  </w:style>
+  <w:style w:type="paragraph" w:styleId="Spistreci8">
+    <w:name w:val="toc 8"/>
+    <w:basedOn w:val="Normalny"/>
+    <w:next w:val="Normalny"/>
+    <w:autoRedefine/>
+    <w:uiPriority w:val="39"/>
+    <w:unhideWhenUsed/>
+    <w:rsid w:val="00675721"/>
+    <w:pPr>
+      <w:spacing w:after="0"/>
+      <w:ind w:left="1540"/>
+    </w:pPr>
+    <w:rPr>
+      <w:rFonts w:cstheme="minorHAnsi"/>
+      <w:sz w:val="20"/>
+      <w:szCs w:val="20"/>
+    </w:rPr>
+  </w:style>
+  <w:style w:type="paragraph" w:styleId="Spistreci9">
+    <w:name w:val="toc 9"/>
+    <w:basedOn w:val="Normalny"/>
+    <w:next w:val="Normalny"/>
+    <w:autoRedefine/>
+    <w:uiPriority w:val="39"/>
+    <w:unhideWhenUsed/>
+    <w:rsid w:val="00675721"/>
+    <w:pPr>
+      <w:spacing w:after="0"/>
+      <w:ind w:left="1760"/>
+    </w:pPr>
+    <w:rPr>
+      <w:rFonts w:cstheme="minorHAnsi"/>
+      <w:sz w:val="20"/>
+      <w:szCs w:val="20"/>
+    </w:rPr>
+  </w:style>
+  <w:style w:type="character" w:styleId="Hipercze">
+    <w:name w:val="Hyperlink"/>
+    <w:basedOn w:val="Domylnaczcionkaakapitu"/>
+    <w:uiPriority w:val="99"/>
+    <w:unhideWhenUsed/>
+    <w:rsid w:val="00675721"/>
+    <w:rPr>
+      <w:color w:val="0000FF" w:themeColor="hyperlink"/>
+      <w:u w:val="single"/>
+    </w:rPr>
+  </w:style>
+  <w:style w:type="paragraph" w:styleId="Tytu">
+    <w:name w:val="Title"/>
+    <w:basedOn w:val="Normalny"/>
+    <w:next w:val="Normalny"/>
+    <w:link w:val="TytuZnak"/>
+    <w:uiPriority w:val="10"/>
+    <w:qFormat/>
+    <w:rsid w:val="00675721"/>
+    <w:pPr>
+      <w:pBdr>
+        <w:bottom w:val="single" w:sz="8" w:space="4" w:color="4F81BD" w:themeColor="accent1"/>
+      </w:pBdr>
+      <w:spacing w:after="300" w:line="240" w:lineRule="auto"/>
+      <w:contextualSpacing/>
+    </w:pPr>
+    <w:rPr>
+      <w:rFonts w:asciiTheme="majorHAnsi" w:eastAsiaTheme="majorEastAsia" w:hAnsiTheme="majorHAnsi" w:cstheme="majorBidi"/>
+      <w:color w:val="17365D" w:themeColor="text2" w:themeShade="BF"/>
+      <w:spacing w:val="5"/>
+      <w:kern w:val="28"/>
+      <w:sz w:val="52"/>
+      <w:szCs w:val="52"/>
+    </w:rPr>
+  </w:style>
+  <w:style w:type="character" w:customStyle="1" w:styleId="TytuZnak">
+    <w:name w:val="Tytuł Znak"/>
+    <w:basedOn w:val="Domylnaczcionkaakapitu"/>
+    <w:link w:val="Tytu"/>
+    <w:uiPriority w:val="10"/>
+    <w:rsid w:val="00675721"/>
+    <w:rPr>
+      <w:rFonts w:asciiTheme="majorHAnsi" w:eastAsiaTheme="majorEastAsia" w:hAnsiTheme="majorHAnsi" w:cstheme="majorBidi"/>
+      <w:color w:val="17365D" w:themeColor="text2" w:themeShade="BF"/>
+      <w:spacing w:val="5"/>
+      <w:kern w:val="28"/>
+      <w:sz w:val="52"/>
+      <w:szCs w:val="52"/>
+    </w:rPr>
+  </w:style>
+  <w:style w:type="paragraph" w:styleId="Nagwek">
+    <w:name w:val="header"/>
+    <w:basedOn w:val="Normalny"/>
+    <w:link w:val="NagwekZnak"/>
+    <w:uiPriority w:val="99"/>
+    <w:unhideWhenUsed/>
+    <w:rsid w:val="00675721"/>
+    <w:pPr>
+      <w:tabs>
+        <w:tab w:val="center" w:pos="4536"/>
+        <w:tab w:val="right" w:pos="9072"/>
+      </w:tabs>
+      <w:spacing w:after="0" w:line="240" w:lineRule="auto"/>
+    </w:pPr>
+  </w:style>
+  <w:style w:type="character" w:customStyle="1" w:styleId="NagwekZnak">
+    <w:name w:val="Nagłówek Znak"/>
+    <w:basedOn w:val="Domylnaczcionkaakapitu"/>
+    <w:link w:val="Nagwek"/>
+    <w:uiPriority w:val="99"/>
+    <w:rsid w:val="00675721"/>
+  </w:style>
+  <w:style w:type="paragraph" w:styleId="Stopka">
+    <w:name w:val="footer"/>
+    <w:basedOn w:val="Normalny"/>
+    <w:link w:val="StopkaZnak"/>
+    <w:uiPriority w:val="99"/>
+    <w:unhideWhenUsed/>
+    <w:rsid w:val="00675721"/>
+    <w:pPr>
+      <w:tabs>
+        <w:tab w:val="center" w:pos="4536"/>
+        <w:tab w:val="right" w:pos="9072"/>
+      </w:tabs>
+      <w:spacing w:after="0" w:line="240" w:lineRule="auto"/>
+    </w:pPr>
+  </w:style>
+  <w:style w:type="character" w:customStyle="1" w:styleId="StopkaZnak">
+    <w:name w:val="Stopka Znak"/>
+    <w:basedOn w:val="Domylnaczcionkaakapitu"/>
+    <w:link w:val="Stopka"/>
+    <w:uiPriority w:val="99"/>
+    <w:rsid w:val="00675721"/>
   </w:style>
 </w:styles>
 </file>
@@ -803,6 +1644,53 @@
     <w:qFormat/>
     <w:rsid w:val="00D776D7"/>
   </w:style>
+  <w:style w:type="paragraph" w:styleId="Nagwek1">
+    <w:name w:val="heading 1"/>
+    <w:basedOn w:val="Normalny"/>
+    <w:next w:val="Normalny"/>
+    <w:link w:val="Nagwek1Znak"/>
+    <w:uiPriority w:val="9"/>
+    <w:qFormat/>
+    <w:rsid w:val="00675721"/>
+    <w:pPr>
+      <w:keepNext/>
+      <w:keepLines/>
+      <w:spacing w:before="480" w:after="0"/>
+      <w:outlineLvl w:val="0"/>
+    </w:pPr>
+    <w:rPr>
+      <w:rFonts w:asciiTheme="majorHAnsi" w:eastAsiaTheme="majorEastAsia" w:hAnsiTheme="majorHAnsi" w:cstheme="majorBidi"/>
+      <w:b/>
+      <w:bCs/>
+      <w:color w:val="365F91" w:themeColor="accent1" w:themeShade="BF"/>
+      <w:sz w:val="28"/>
+      <w:szCs w:val="28"/>
+    </w:rPr>
+  </w:style>
+  <w:style w:type="paragraph" w:styleId="Nagwek2">
+    <w:name w:val="heading 2"/>
+    <w:basedOn w:val="Normalny"/>
+    <w:next w:val="Normalny"/>
+    <w:link w:val="Nagwek2Znak"/>
+    <w:uiPriority w:val="9"/>
+    <w:unhideWhenUsed/>
+    <w:qFormat/>
+    <w:rsid w:val="00675721"/>
+    <w:pPr>
+      <w:keepNext/>
+      <w:keepLines/>
+      <w:spacing w:before="200" w:after="0"/>
+      <w:outlineLvl w:val="1"/>
+    </w:pPr>
+    <w:rPr>
+      <w:rFonts w:asciiTheme="majorHAnsi" w:eastAsiaTheme="majorEastAsia" w:hAnsiTheme="majorHAnsi" w:cstheme="majorBidi"/>
+      <w:b/>
+      <w:bCs/>
+      <w:color w:val="4F81BD" w:themeColor="accent1"/>
+      <w:sz w:val="26"/>
+      <w:szCs w:val="26"/>
+    </w:rPr>
+  </w:style>
   <w:style w:type="character" w:default="1" w:styleId="Domylnaczcionkaakapitu">
     <w:name w:val="Default Paragraph Font"/>
     <w:uiPriority w:val="1"/>
@@ -868,6 +1756,295 @@
       <w:sz w:val="16"/>
       <w:szCs w:val="16"/>
     </w:rPr>
+  </w:style>
+  <w:style w:type="character" w:customStyle="1" w:styleId="Nagwek1Znak">
+    <w:name w:val="Nagłówek 1 Znak"/>
+    <w:basedOn w:val="Domylnaczcionkaakapitu"/>
+    <w:link w:val="Nagwek1"/>
+    <w:uiPriority w:val="9"/>
+    <w:rsid w:val="00675721"/>
+    <w:rPr>
+      <w:rFonts w:asciiTheme="majorHAnsi" w:eastAsiaTheme="majorEastAsia" w:hAnsiTheme="majorHAnsi" w:cstheme="majorBidi"/>
+      <w:b/>
+      <w:bCs/>
+      <w:color w:val="365F91" w:themeColor="accent1" w:themeShade="BF"/>
+      <w:sz w:val="28"/>
+      <w:szCs w:val="28"/>
+    </w:rPr>
+  </w:style>
+  <w:style w:type="character" w:customStyle="1" w:styleId="Nagwek2Znak">
+    <w:name w:val="Nagłówek 2 Znak"/>
+    <w:basedOn w:val="Domylnaczcionkaakapitu"/>
+    <w:link w:val="Nagwek2"/>
+    <w:uiPriority w:val="9"/>
+    <w:rsid w:val="00675721"/>
+    <w:rPr>
+      <w:rFonts w:asciiTheme="majorHAnsi" w:eastAsiaTheme="majorEastAsia" w:hAnsiTheme="majorHAnsi" w:cstheme="majorBidi"/>
+      <w:b/>
+      <w:bCs/>
+      <w:color w:val="4F81BD" w:themeColor="accent1"/>
+      <w:sz w:val="26"/>
+      <w:szCs w:val="26"/>
+    </w:rPr>
+  </w:style>
+  <w:style w:type="paragraph" w:styleId="Spistreci1">
+    <w:name w:val="toc 1"/>
+    <w:basedOn w:val="Normalny"/>
+    <w:next w:val="Normalny"/>
+    <w:autoRedefine/>
+    <w:uiPriority w:val="39"/>
+    <w:unhideWhenUsed/>
+    <w:rsid w:val="00675721"/>
+    <w:pPr>
+      <w:spacing w:before="120" w:after="0"/>
+    </w:pPr>
+    <w:rPr>
+      <w:rFonts w:cstheme="minorHAnsi"/>
+      <w:b/>
+      <w:bCs/>
+      <w:i/>
+      <w:iCs/>
+      <w:sz w:val="24"/>
+      <w:szCs w:val="24"/>
+    </w:rPr>
+  </w:style>
+  <w:style w:type="paragraph" w:styleId="Spistreci2">
+    <w:name w:val="toc 2"/>
+    <w:basedOn w:val="Normalny"/>
+    <w:next w:val="Normalny"/>
+    <w:autoRedefine/>
+    <w:uiPriority w:val="39"/>
+    <w:unhideWhenUsed/>
+    <w:rsid w:val="00675721"/>
+    <w:pPr>
+      <w:spacing w:before="120" w:after="0"/>
+      <w:ind w:left="220"/>
+    </w:pPr>
+    <w:rPr>
+      <w:rFonts w:cstheme="minorHAnsi"/>
+      <w:b/>
+      <w:bCs/>
+    </w:rPr>
+  </w:style>
+  <w:style w:type="paragraph" w:styleId="Spistreci3">
+    <w:name w:val="toc 3"/>
+    <w:basedOn w:val="Normalny"/>
+    <w:next w:val="Normalny"/>
+    <w:autoRedefine/>
+    <w:uiPriority w:val="39"/>
+    <w:unhideWhenUsed/>
+    <w:rsid w:val="00675721"/>
+    <w:pPr>
+      <w:spacing w:after="0"/>
+      <w:ind w:left="440"/>
+    </w:pPr>
+    <w:rPr>
+      <w:rFonts w:cstheme="minorHAnsi"/>
+      <w:sz w:val="20"/>
+      <w:szCs w:val="20"/>
+    </w:rPr>
+  </w:style>
+  <w:style w:type="paragraph" w:styleId="Spistreci4">
+    <w:name w:val="toc 4"/>
+    <w:basedOn w:val="Normalny"/>
+    <w:next w:val="Normalny"/>
+    <w:autoRedefine/>
+    <w:uiPriority w:val="39"/>
+    <w:unhideWhenUsed/>
+    <w:rsid w:val="00675721"/>
+    <w:pPr>
+      <w:spacing w:after="0"/>
+      <w:ind w:left="660"/>
+    </w:pPr>
+    <w:rPr>
+      <w:rFonts w:cstheme="minorHAnsi"/>
+      <w:sz w:val="20"/>
+      <w:szCs w:val="20"/>
+    </w:rPr>
+  </w:style>
+  <w:style w:type="paragraph" w:styleId="Spistreci5">
+    <w:name w:val="toc 5"/>
+    <w:basedOn w:val="Normalny"/>
+    <w:next w:val="Normalny"/>
+    <w:autoRedefine/>
+    <w:uiPriority w:val="39"/>
+    <w:unhideWhenUsed/>
+    <w:rsid w:val="00675721"/>
+    <w:pPr>
+      <w:spacing w:after="0"/>
+      <w:ind w:left="880"/>
+    </w:pPr>
+    <w:rPr>
+      <w:rFonts w:cstheme="minorHAnsi"/>
+      <w:sz w:val="20"/>
+      <w:szCs w:val="20"/>
+    </w:rPr>
+  </w:style>
+  <w:style w:type="paragraph" w:styleId="Spistreci6">
+    <w:name w:val="toc 6"/>
+    <w:basedOn w:val="Normalny"/>
+    <w:next w:val="Normalny"/>
+    <w:autoRedefine/>
+    <w:uiPriority w:val="39"/>
+    <w:unhideWhenUsed/>
+    <w:rsid w:val="00675721"/>
+    <w:pPr>
+      <w:spacing w:after="0"/>
+      <w:ind w:left="1100"/>
+    </w:pPr>
+    <w:rPr>
+      <w:rFonts w:cstheme="minorHAnsi"/>
+      <w:sz w:val="20"/>
+      <w:szCs w:val="20"/>
+    </w:rPr>
+  </w:style>
+  <w:style w:type="paragraph" w:styleId="Spistreci7">
+    <w:name w:val="toc 7"/>
+    <w:basedOn w:val="Normalny"/>
+    <w:next w:val="Normalny"/>
+    <w:autoRedefine/>
+    <w:uiPriority w:val="39"/>
+    <w:unhideWhenUsed/>
+    <w:rsid w:val="00675721"/>
+    <w:pPr>
+      <w:spacing w:after="0"/>
+      <w:ind w:left="1320"/>
+    </w:pPr>
+    <w:rPr>
+      <w:rFonts w:cstheme="minorHAnsi"/>
+      <w:sz w:val="20"/>
+      <w:szCs w:val="20"/>
+    </w:rPr>
+  </w:style>
+  <w:style w:type="paragraph" w:styleId="Spistreci8">
+    <w:name w:val="toc 8"/>
+    <w:basedOn w:val="Normalny"/>
+    <w:next w:val="Normalny"/>
+    <w:autoRedefine/>
+    <w:uiPriority w:val="39"/>
+    <w:unhideWhenUsed/>
+    <w:rsid w:val="00675721"/>
+    <w:pPr>
+      <w:spacing w:after="0"/>
+      <w:ind w:left="1540"/>
+    </w:pPr>
+    <w:rPr>
+      <w:rFonts w:cstheme="minorHAnsi"/>
+      <w:sz w:val="20"/>
+      <w:szCs w:val="20"/>
+    </w:rPr>
+  </w:style>
+  <w:style w:type="paragraph" w:styleId="Spistreci9">
+    <w:name w:val="toc 9"/>
+    <w:basedOn w:val="Normalny"/>
+    <w:next w:val="Normalny"/>
+    <w:autoRedefine/>
+    <w:uiPriority w:val="39"/>
+    <w:unhideWhenUsed/>
+    <w:rsid w:val="00675721"/>
+    <w:pPr>
+      <w:spacing w:after="0"/>
+      <w:ind w:left="1760"/>
+    </w:pPr>
+    <w:rPr>
+      <w:rFonts w:cstheme="minorHAnsi"/>
+      <w:sz w:val="20"/>
+      <w:szCs w:val="20"/>
+    </w:rPr>
+  </w:style>
+  <w:style w:type="character" w:styleId="Hipercze">
+    <w:name w:val="Hyperlink"/>
+    <w:basedOn w:val="Domylnaczcionkaakapitu"/>
+    <w:uiPriority w:val="99"/>
+    <w:unhideWhenUsed/>
+    <w:rsid w:val="00675721"/>
+    <w:rPr>
+      <w:color w:val="0000FF" w:themeColor="hyperlink"/>
+      <w:u w:val="single"/>
+    </w:rPr>
+  </w:style>
+  <w:style w:type="paragraph" w:styleId="Tytu">
+    <w:name w:val="Title"/>
+    <w:basedOn w:val="Normalny"/>
+    <w:next w:val="Normalny"/>
+    <w:link w:val="TytuZnak"/>
+    <w:uiPriority w:val="10"/>
+    <w:qFormat/>
+    <w:rsid w:val="00675721"/>
+    <w:pPr>
+      <w:pBdr>
+        <w:bottom w:val="single" w:sz="8" w:space="4" w:color="4F81BD" w:themeColor="accent1"/>
+      </w:pBdr>
+      <w:spacing w:after="300" w:line="240" w:lineRule="auto"/>
+      <w:contextualSpacing/>
+    </w:pPr>
+    <w:rPr>
+      <w:rFonts w:asciiTheme="majorHAnsi" w:eastAsiaTheme="majorEastAsia" w:hAnsiTheme="majorHAnsi" w:cstheme="majorBidi"/>
+      <w:color w:val="17365D" w:themeColor="text2" w:themeShade="BF"/>
+      <w:spacing w:val="5"/>
+      <w:kern w:val="28"/>
+      <w:sz w:val="52"/>
+      <w:szCs w:val="52"/>
+    </w:rPr>
+  </w:style>
+  <w:style w:type="character" w:customStyle="1" w:styleId="TytuZnak">
+    <w:name w:val="Tytuł Znak"/>
+    <w:basedOn w:val="Domylnaczcionkaakapitu"/>
+    <w:link w:val="Tytu"/>
+    <w:uiPriority w:val="10"/>
+    <w:rsid w:val="00675721"/>
+    <w:rPr>
+      <w:rFonts w:asciiTheme="majorHAnsi" w:eastAsiaTheme="majorEastAsia" w:hAnsiTheme="majorHAnsi" w:cstheme="majorBidi"/>
+      <w:color w:val="17365D" w:themeColor="text2" w:themeShade="BF"/>
+      <w:spacing w:val="5"/>
+      <w:kern w:val="28"/>
+      <w:sz w:val="52"/>
+      <w:szCs w:val="52"/>
+    </w:rPr>
+  </w:style>
+  <w:style w:type="paragraph" w:styleId="Nagwek">
+    <w:name w:val="header"/>
+    <w:basedOn w:val="Normalny"/>
+    <w:link w:val="NagwekZnak"/>
+    <w:uiPriority w:val="99"/>
+    <w:unhideWhenUsed/>
+    <w:rsid w:val="00675721"/>
+    <w:pPr>
+      <w:tabs>
+        <w:tab w:val="center" w:pos="4536"/>
+        <w:tab w:val="right" w:pos="9072"/>
+      </w:tabs>
+      <w:spacing w:after="0" w:line="240" w:lineRule="auto"/>
+    </w:pPr>
+  </w:style>
+  <w:style w:type="character" w:customStyle="1" w:styleId="NagwekZnak">
+    <w:name w:val="Nagłówek Znak"/>
+    <w:basedOn w:val="Domylnaczcionkaakapitu"/>
+    <w:link w:val="Nagwek"/>
+    <w:uiPriority w:val="99"/>
+    <w:rsid w:val="00675721"/>
+  </w:style>
+  <w:style w:type="paragraph" w:styleId="Stopka">
+    <w:name w:val="footer"/>
+    <w:basedOn w:val="Normalny"/>
+    <w:link w:val="StopkaZnak"/>
+    <w:uiPriority w:val="99"/>
+    <w:unhideWhenUsed/>
+    <w:rsid w:val="00675721"/>
+    <w:pPr>
+      <w:tabs>
+        <w:tab w:val="center" w:pos="4536"/>
+        <w:tab w:val="right" w:pos="9072"/>
+      </w:tabs>
+      <w:spacing w:after="0" w:line="240" w:lineRule="auto"/>
+    </w:pPr>
+  </w:style>
+  <w:style w:type="character" w:customStyle="1" w:styleId="StopkaZnak">
+    <w:name w:val="Stopka Znak"/>
+    <w:basedOn w:val="Domylnaczcionkaakapitu"/>
+    <w:link w:val="Stopka"/>
+    <w:uiPriority w:val="99"/>
+    <w:rsid w:val="00675721"/>
   </w:style>
 </w:styles>
 </file>
@@ -1155,4 +2332,16 @@
   <a:objectDefaults/>
   <a:extraClrSchemeLst/>
 </a:theme>
+</file>
+
+<file path=customXml/item1.xml><?xml version="1.0" encoding="utf-8"?>
+<b:Sources xmlns:b="http://schemas.openxmlformats.org/officeDocument/2006/bibliography" xmlns="http://schemas.openxmlformats.org/officeDocument/2006/bibliography" SelectedStyle="\ISO690.XSL" StyleName="ISO 690 - First Element and Date"/>
+</file>
+
+<file path=customXml/itemProps1.xml><?xml version="1.0" encoding="utf-8"?>
+<ds:datastoreItem xmlns:ds="http://schemas.openxmlformats.org/officeDocument/2006/customXml" ds:itemID="{2377D90C-A215-4D44-B4E3-E7730F80636B}">
+  <ds:schemaRefs>
+    <ds:schemaRef ds:uri="http://schemas.openxmlformats.org/officeDocument/2006/bibliography"/>
+  </ds:schemaRefs>
+</ds:datastoreItem>
 </file>
</xml_diff>